<commit_message>
first commit add features
</commit_message>
<xml_diff>
--- a/assest/ADMISSION OPEN 2023-24 popup.docx
+++ b/assest/ADMISSION OPEN 2023-24 popup.docx
@@ -272,6 +272,17 @@
           <w:sz w:val="44"/>
           <w:szCs w:val="44"/>
         </w:rPr>
+        <w:t xml:space="preserve">    </w:t>
+      </w:r>
+      <w:r>
+        <w:rPr>
+          <w:rFonts w:ascii="Times New Roman" w:hAnsi="Times New Roman"/>
+          <w:b/>
+          <w:bCs/>
+          <w:color w:val="C00000"/>
+          <w:sz w:val="44"/>
+          <w:szCs w:val="44"/>
+        </w:rPr>
         <w:t>Contact:</w:t>
       </w:r>
     </w:p>
@@ -287,6 +298,17 @@
           <w:szCs w:val="44"/>
         </w:rPr>
       </w:pPr>
+      <w:r>
+        <w:rPr>
+          <w:rFonts w:ascii="Times New Roman" w:hAnsi="Times New Roman"/>
+          <w:b/>
+          <w:bCs/>
+          <w:color w:val="0000FF"/>
+          <w:sz w:val="44"/>
+          <w:szCs w:val="44"/>
+        </w:rPr>
+        <w:t xml:space="preserve">           </w:t>
+      </w:r>
       <w:r>
         <w:rPr>
           <w:rFonts w:ascii="Times New Roman" w:hAnsi="Times New Roman"/>

</xml_diff>